<commit_message>
refactor: update document generation to use docx-templates
- Replaced docxtemplater and pizzip with docx-templates for document generation.
- Removed format validation for download endpoint, simplifying the logic.
- Enhanced content disposition header to ensure proper file naming.
- Improved file name sanitization for generated documents.
</commit_message>
<xml_diff>
--- a/backend/application_letter_templates/template_001.docx
+++ b/backend/application_letter_templates/template_001.docx
@@ -7,7 +7,7 @@
         <w:jc w:val="right"/>
       </w:pPr>
       <w:r>
-        <w:t>{applicant_city}, {application_date}</w:t>
+        <w:t>{{ applicant_city }}, {{ application_date }}</w:t>
       </w:r>
     </w:p>
     <w:p>
@@ -22,36 +22,33 @@
     </w:p>
     <w:p>
       <w:r>
-        <w:t>Perihal: {subject}</w:t>
+        <w:t>Perihal: {{ subject }}</w:t>
       </w:r>
     </w:p>
     <w:p/>
     <w:p>
       <w:r>
-        <w:t>Kepada Yth:</w:t>
+        <w:t>Kepada Yth.</w:t>
       </w:r>
     </w:p>
     <w:p>
       <w:r>
-        <w:t>{receiver_title}</w:t>
-      </w:r>
-      <w:r>
-        <w:tab/>
+        <w:t>{{ receiver_title }}</w:t>
       </w:r>
     </w:p>
     <w:p>
       <w:r>
-        <w:t>{company_name}</w:t>
+        <w:t>{{ company_name }}</w:t>
       </w:r>
     </w:p>
     <w:p>
       <w:r>
-        <w:t>{company_address}</w:t>
+        <w:t>{{ company_address }}</w:t>
       </w:r>
     </w:p>
     <w:p>
       <w:r>
-        <w:t>{company_city}</w:t>
+        <w:t>{{ company_city }}</w:t>
       </w:r>
     </w:p>
     <w:p/>
@@ -63,41 +60,404 @@
     <w:p/>
     <w:p>
       <w:r>
-        <w:t>{opening_paragraph}</w:t>
+        <w:t>{{ opening_paragraph }}</w:t>
       </w:r>
     </w:p>
     <w:p/>
     <w:p>
       <w:r>
-        <w:t>{body_paragraph}</w:t>
+        <w:t>{{ body_paragraph }}</w:t>
       </w:r>
     </w:p>
     <w:p/>
     <w:p>
       <w:r>
-        <w:t>Berikut adalah data diri saya:</w:t>
+        <w:t>Sebagai bahan pertimbangan Bapak/Ibu, berikut saya sampaikan informasi pribadi yang relevan terkait diri saya:</w:t>
+      </w:r>
+    </w:p>
+    <w:p/>
+    <w:tbl>
+      <w:tblPr>
+        <w:tblStyle w:val="TableGrid"/>
+        <w:tblW w:w="0" w:type="auto"/>
+        <w:tblBorders>
+          <w:top w:val="none" w:sz="0" w:space="0" w:color="auto"/>
+          <w:left w:val="none" w:sz="0" w:space="0" w:color="auto"/>
+          <w:bottom w:val="none" w:sz="0" w:space="0" w:color="auto"/>
+          <w:right w:val="none" w:sz="0" w:space="0" w:color="auto"/>
+          <w:insideH w:val="none" w:sz="0" w:space="0" w:color="auto"/>
+          <w:insideV w:val="none" w:sz="0" w:space="0" w:color="auto"/>
+        </w:tblBorders>
+        <w:tblLook w:val="04A0" w:firstRow="1" w:lastRow="0" w:firstColumn="1" w:lastColumn="0" w:noHBand="0" w:noVBand="1"/>
+      </w:tblPr>
+      <w:tblGrid>
+        <w:gridCol w:w="2626"/>
+        <w:gridCol w:w="280"/>
+        <w:gridCol w:w="6336"/>
+      </w:tblGrid>
+      <w:tr>
+        <w:tc>
+          <w:tcPr>
+            <w:tcW w:w="2628" w:type="dxa"/>
+            <w:vAlign w:val="center"/>
+          </w:tcPr>
+          <w:p>
+            <w:pPr>
+              <w:jc w:val="left"/>
+            </w:pPr>
+            <w:r>
+              <w:t xml:space="preserve">Nama Lengkap         </w:t>
+            </w:r>
+          </w:p>
+        </w:tc>
+        <w:tc>
+          <w:tcPr>
+            <w:tcW w:w="270" w:type="dxa"/>
+            <w:vAlign w:val="center"/>
+          </w:tcPr>
+          <w:p>
+            <w:pPr>
+              <w:jc w:val="left"/>
+            </w:pPr>
+            <w:r>
+              <w:t>:</w:t>
+            </w:r>
+          </w:p>
+        </w:tc>
+        <w:tc>
+          <w:tcPr>
+            <w:tcW w:w="6344" w:type="dxa"/>
+            <w:vAlign w:val="center"/>
+          </w:tcPr>
+          <w:p>
+            <w:pPr>
+              <w:jc w:val="left"/>
+            </w:pPr>
+            <w:r>
+              <w:t>{{ name }}</w:t>
+            </w:r>
+          </w:p>
+        </w:tc>
+      </w:tr>
+      <w:tr>
+        <w:tc>
+          <w:tcPr>
+            <w:tcW w:w="2628" w:type="dxa"/>
+            <w:vAlign w:val="center"/>
+          </w:tcPr>
+          <w:p>
+            <w:pPr>
+              <w:jc w:val="left"/>
+            </w:pPr>
+            <w:r>
+              <w:t>Tempat/Tgl Lahir</w:t>
+            </w:r>
+          </w:p>
+        </w:tc>
+        <w:tc>
+          <w:tcPr>
+            <w:tcW w:w="270" w:type="dxa"/>
+            <w:vAlign w:val="center"/>
+          </w:tcPr>
+          <w:p>
+            <w:pPr>
+              <w:jc w:val="left"/>
+            </w:pPr>
+            <w:r>
+              <w:t>:</w:t>
+            </w:r>
+          </w:p>
+        </w:tc>
+        <w:tc>
+          <w:tcPr>
+            <w:tcW w:w="6344" w:type="dxa"/>
+            <w:vAlign w:val="center"/>
+          </w:tcPr>
+          <w:p>
+            <w:pPr>
+              <w:jc w:val="left"/>
+            </w:pPr>
+            <w:r>
+              <w:t>{{ birth_place_date }}</w:t>
+            </w:r>
+          </w:p>
+        </w:tc>
+      </w:tr>
+      <w:tr>
+        <w:tc>
+          <w:tcPr>
+            <w:tcW w:w="2628" w:type="dxa"/>
+            <w:vAlign w:val="center"/>
+          </w:tcPr>
+          <w:p>
+            <w:pPr>
+              <w:jc w:val="left"/>
+            </w:pPr>
+            <w:r>
+              <w:t xml:space="preserve">Jenis Kelamin        </w:t>
+            </w:r>
+          </w:p>
+        </w:tc>
+        <w:tc>
+          <w:tcPr>
+            <w:tcW w:w="270" w:type="dxa"/>
+            <w:vAlign w:val="center"/>
+          </w:tcPr>
+          <w:p>
+            <w:pPr>
+              <w:jc w:val="left"/>
+            </w:pPr>
+            <w:r>
+              <w:t>:</w:t>
+            </w:r>
+          </w:p>
+        </w:tc>
+        <w:tc>
+          <w:tcPr>
+            <w:tcW w:w="6344" w:type="dxa"/>
+            <w:vAlign w:val="center"/>
+          </w:tcPr>
+          <w:p>
+            <w:pPr>
+              <w:jc w:val="left"/>
+            </w:pPr>
+            <w:r>
+              <w:t>{{ gender }}</w:t>
+            </w:r>
+          </w:p>
+        </w:tc>
+      </w:tr>
+      <w:tr>
+        <w:tc>
+          <w:tcPr>
+            <w:tcW w:w="2628" w:type="dxa"/>
+            <w:vAlign w:val="center"/>
+          </w:tcPr>
+          <w:p>
+            <w:pPr>
+              <w:jc w:val="left"/>
+            </w:pPr>
+            <w:r>
+              <w:t>Status Pernikahan</w:t>
+            </w:r>
+          </w:p>
+        </w:tc>
+        <w:tc>
+          <w:tcPr>
+            <w:tcW w:w="270" w:type="dxa"/>
+            <w:vAlign w:val="center"/>
+          </w:tcPr>
+          <w:p>
+            <w:pPr>
+              <w:jc w:val="left"/>
+            </w:pPr>
+            <w:r>
+              <w:t>:</w:t>
+            </w:r>
+          </w:p>
+        </w:tc>
+        <w:tc>
+          <w:tcPr>
+            <w:tcW w:w="6344" w:type="dxa"/>
+            <w:vAlign w:val="center"/>
+          </w:tcPr>
+          <w:p>
+            <w:pPr>
+              <w:jc w:val="left"/>
+            </w:pPr>
+            <w:r>
+              <w:t>{{ marital_status }}</w:t>
+            </w:r>
+          </w:p>
+        </w:tc>
+      </w:tr>
+      <w:tr>
+        <w:tc>
+          <w:tcPr>
+            <w:tcW w:w="2628" w:type="dxa"/>
+            <w:vAlign w:val="center"/>
+          </w:tcPr>
+          <w:p>
+            <w:pPr>
+              <w:jc w:val="left"/>
+            </w:pPr>
+            <w:r>
+              <w:t>Pendidikan Terakhir</w:t>
+            </w:r>
+          </w:p>
+        </w:tc>
+        <w:tc>
+          <w:tcPr>
+            <w:tcW w:w="270" w:type="dxa"/>
+            <w:vAlign w:val="center"/>
+          </w:tcPr>
+          <w:p>
+            <w:pPr>
+              <w:jc w:val="left"/>
+            </w:pPr>
+            <w:r>
+              <w:t>:</w:t>
+            </w:r>
+          </w:p>
+        </w:tc>
+        <w:tc>
+          <w:tcPr>
+            <w:tcW w:w="6344" w:type="dxa"/>
+            <w:vAlign w:val="center"/>
+          </w:tcPr>
+          <w:p>
+            <w:pPr>
+              <w:jc w:val="left"/>
+            </w:pPr>
+            <w:r>
+              <w:t>{{ education }}</w:t>
+            </w:r>
+          </w:p>
+        </w:tc>
+      </w:tr>
+      <w:tr>
+        <w:tc>
+          <w:tcPr>
+            <w:tcW w:w="2628" w:type="dxa"/>
+            <w:vAlign w:val="center"/>
+          </w:tcPr>
+          <w:p>
+            <w:pPr>
+              <w:jc w:val="left"/>
+            </w:pPr>
+            <w:r>
+              <w:t xml:space="preserve">No. Telepon          </w:t>
+            </w:r>
+          </w:p>
+        </w:tc>
+        <w:tc>
+          <w:tcPr>
+            <w:tcW w:w="270" w:type="dxa"/>
+            <w:vAlign w:val="center"/>
+          </w:tcPr>
+          <w:p>
+            <w:pPr>
+              <w:jc w:val="left"/>
+            </w:pPr>
+            <w:r>
+              <w:t>:</w:t>
+            </w:r>
+          </w:p>
+        </w:tc>
+        <w:tc>
+          <w:tcPr>
+            <w:tcW w:w="6344" w:type="dxa"/>
+            <w:vAlign w:val="center"/>
+          </w:tcPr>
+          <w:p>
+            <w:pPr>
+              <w:jc w:val="left"/>
+            </w:pPr>
+            <w:r>
+              <w:t>{{ phone }}</w:t>
+            </w:r>
+          </w:p>
+        </w:tc>
+      </w:tr>
+      <w:tr>
+        <w:tc>
+          <w:tcPr>
+            <w:tcW w:w="2628" w:type="dxa"/>
+            <w:vAlign w:val="center"/>
+          </w:tcPr>
+          <w:p>
+            <w:pPr>
+              <w:jc w:val="left"/>
+            </w:pPr>
+            <w:r>
+              <w:t>Email</w:t>
+            </w:r>
+          </w:p>
+        </w:tc>
+        <w:tc>
+          <w:tcPr>
+            <w:tcW w:w="270" w:type="dxa"/>
+            <w:vAlign w:val="center"/>
+          </w:tcPr>
+          <w:p>
+            <w:pPr>
+              <w:jc w:val="left"/>
+            </w:pPr>
+            <w:r>
+              <w:t>:</w:t>
+            </w:r>
+          </w:p>
+        </w:tc>
+        <w:tc>
+          <w:tcPr>
+            <w:tcW w:w="6344" w:type="dxa"/>
+            <w:vAlign w:val="center"/>
+          </w:tcPr>
+          <w:p>
+            <w:pPr>
+              <w:jc w:val="left"/>
+            </w:pPr>
+            <w:r>
+              <w:t>{{ email }}</w:t>
+            </w:r>
+          </w:p>
+        </w:tc>
+      </w:tr>
+      <w:tr>
+        <w:tc>
+          <w:tcPr>
+            <w:tcW w:w="2628" w:type="dxa"/>
+            <w:vAlign w:val="center"/>
+          </w:tcPr>
+          <w:p>
+            <w:pPr>
+              <w:jc w:val="left"/>
+            </w:pPr>
+            <w:r>
+              <w:t xml:space="preserve">Alamat               </w:t>
+            </w:r>
+          </w:p>
+        </w:tc>
+        <w:tc>
+          <w:tcPr>
+            <w:tcW w:w="270" w:type="dxa"/>
+            <w:vAlign w:val="center"/>
+          </w:tcPr>
+          <w:p>
+            <w:pPr>
+              <w:jc w:val="left"/>
+            </w:pPr>
+            <w:r>
+              <w:t>:</w:t>
+            </w:r>
+          </w:p>
+        </w:tc>
+        <w:tc>
+          <w:tcPr>
+            <w:tcW w:w="6344" w:type="dxa"/>
+            <w:vAlign w:val="center"/>
+          </w:tcPr>
+          <w:p>
+            <w:pPr>
+              <w:jc w:val="left"/>
+            </w:pPr>
+            <w:r>
+              <w:t>{{ address }}</w:t>
+            </w:r>
+          </w:p>
+        </w:tc>
+      </w:tr>
+    </w:tbl>
+    <w:p/>
+    <w:p>
+      <w:r>
+        <w:t>Adapun dokumen pendukung yang saya lampirkan sebagai kelengkapan administrasi adalah sebagai berikut:</w:t>
       </w:r>
     </w:p>
     <w:p/>
     <w:p>
-      <w:pPr>
-        <w:pStyle w:val="ListParagraph"/>
-        <w:numPr>
-          <w:ilvl w:val="0"/>
-          <w:numId w:val="10"/>
-        </w:numPr>
-      </w:pPr>
       <w:r>
-        <w:t>Nama Lengkap</w:t>
-      </w:r>
-      <w:r>
-        <w:tab/>
-      </w:r>
-      <w:r>
-        <w:tab/>
-      </w:r>
-      <w:r>
-        <w:t>: {name}</w:t>
+        <w:t>{{FOR att IN attachments_items}}</w:t>
       </w:r>
     </w:p>
     <w:p>
@@ -105,192 +465,23 @@
         <w:pStyle w:val="ListParagraph"/>
         <w:numPr>
           <w:ilvl w:val="0"/>
-          <w:numId w:val="10"/>
+          <w:numId w:val="14"/>
         </w:numPr>
       </w:pPr>
       <w:r>
-        <w:t xml:space="preserve">Tempat/Tanggal Lahir  </w:t>
-      </w:r>
-      <w:r>
-        <w:tab/>
-      </w:r>
-      <w:r>
-        <w:t>: {birth_place_date}</w:t>
+        <w:lastRenderedPageBreak/>
+        <w:t>{{= $att}}</w:t>
       </w:r>
     </w:p>
     <w:p>
-      <w:pPr>
-        <w:pStyle w:val="ListParagraph"/>
-        <w:numPr>
-          <w:ilvl w:val="0"/>
-          <w:numId w:val="10"/>
-        </w:numPr>
-      </w:pPr>
       <w:r>
-        <w:t xml:space="preserve">Jenis Kelamin         </w:t>
-      </w:r>
-      <w:r>
-        <w:tab/>
-      </w:r>
-      <w:r>
-        <w:tab/>
-      </w:r>
-      <w:r>
-        <w:t>: {gender}</w:t>
-      </w:r>
-    </w:p>
-    <w:p>
-      <w:pPr>
-        <w:pStyle w:val="ListParagraph"/>
-        <w:numPr>
-          <w:ilvl w:val="0"/>
-          <w:numId w:val="10"/>
-        </w:numPr>
-      </w:pPr>
-      <w:r>
-        <w:t xml:space="preserve">Status Pernikahan     </w:t>
-      </w:r>
-      <w:r>
-        <w:tab/>
-      </w:r>
-      <w:r>
-        <w:tab/>
-      </w:r>
-      <w:r>
-        <w:t>: {marital_status}</w:t>
-      </w:r>
-    </w:p>
-    <w:p>
-      <w:pPr>
-        <w:pStyle w:val="ListParagraph"/>
-        <w:numPr>
-          <w:ilvl w:val="0"/>
-          <w:numId w:val="10"/>
-        </w:numPr>
-      </w:pPr>
-      <w:r>
-        <w:t xml:space="preserve">Pendidikan Terakhir   </w:t>
-      </w:r>
-      <w:r>
-        <w:tab/>
-      </w:r>
-      <w:r>
-        <w:t>: {education}</w:t>
-      </w:r>
-    </w:p>
-    <w:p>
-      <w:pPr>
-        <w:pStyle w:val="ListParagraph"/>
-        <w:numPr>
-          <w:ilvl w:val="0"/>
-          <w:numId w:val="10"/>
-        </w:numPr>
-      </w:pPr>
-      <w:r>
-        <w:t xml:space="preserve">No. Telepon           </w:t>
-      </w:r>
-      <w:r>
-        <w:tab/>
-      </w:r>
-      <w:r>
-        <w:tab/>
-      </w:r>
-      <w:r>
-        <w:t>: {phone}</w:t>
-      </w:r>
-    </w:p>
-    <w:p>
-      <w:pPr>
-        <w:pStyle w:val="ListParagraph"/>
-        <w:numPr>
-          <w:ilvl w:val="0"/>
-          <w:numId w:val="10"/>
-        </w:numPr>
-      </w:pPr>
-      <w:r>
-        <w:t xml:space="preserve">Email                 </w:t>
-      </w:r>
-      <w:r>
-        <w:tab/>
-      </w:r>
-      <w:r>
-        <w:tab/>
-      </w:r>
-      <w:r>
-        <w:t>: {email}</w:t>
-      </w:r>
-    </w:p>
-    <w:p>
-      <w:pPr>
-        <w:pStyle w:val="ListParagraph"/>
-        <w:numPr>
-          <w:ilvl w:val="0"/>
-          <w:numId w:val="10"/>
-        </w:numPr>
-      </w:pPr>
-      <w:r>
-        <w:t xml:space="preserve">Alamat                </w:t>
-      </w:r>
-      <w:r>
-        <w:tab/>
-      </w:r>
-      <w:r>
-        <w:tab/>
-      </w:r>
-      <w:r>
-        <w:t>: {address}</w:t>
+        <w:t>{{END-FOR att}}</w:t>
       </w:r>
     </w:p>
     <w:p/>
     <w:p>
       <w:r>
-        <w:t>Dokumen yang saya lampirkan:</w:t>
-      </w:r>
-    </w:p>
-    <w:p>
-      <w:r>
-        <w:t>{#</w:t>
-      </w:r>
-      <w:r>
-        <w:t>attachments_items</w:t>
-      </w:r>
-      <w:r>
-        <w:t>}</w:t>
-      </w:r>
-    </w:p>
-    <w:p>
-      <w:pPr>
-        <w:pStyle w:val="ListParagraph"/>
-        <w:numPr>
-          <w:ilvl w:val="0"/>
-          <w:numId w:val="11"/>
-        </w:numPr>
-      </w:pPr>
-      <w:r>
-        <w:t>{</w:t>
-      </w:r>
-      <w:r>
-        <w:t>.</w:t>
-      </w:r>
-      <w:r>
-        <w:t>}</w:t>
-      </w:r>
-    </w:p>
-    <w:p>
-      <w:r>
-        <w:t>{/</w:t>
-      </w:r>
-      <w:r>
-        <w:t>attachments_items</w:t>
-      </w:r>
-      <w:r>
-        <w:t>}</w:t>
-      </w:r>
-    </w:p>
-    <w:p>
-      <w:r>
-        <w:lastRenderedPageBreak/>
-        <w:t>{closing_paragraph}</w:t>
+        <w:t>{{ closing_paragraph }}</w:t>
       </w:r>
     </w:p>
     <w:p/>
@@ -310,13 +501,13 @@
         <w:tblLook w:val="04A0" w:firstRow="1" w:lastRow="0" w:firstColumn="1" w:lastColumn="0" w:noHBand="0" w:noVBand="1"/>
       </w:tblPr>
       <w:tblGrid>
-        <w:gridCol w:w="6318"/>
-        <w:gridCol w:w="2924"/>
+        <w:gridCol w:w="6948"/>
+        <w:gridCol w:w="2294"/>
       </w:tblGrid>
       <w:tr>
         <w:tc>
           <w:tcPr>
-            <w:tcW w:w="6318" w:type="dxa"/>
+            <w:tcW w:w="6948" w:type="dxa"/>
             <w:vAlign w:val="center"/>
           </w:tcPr>
           <w:p>
@@ -327,7 +518,7 @@
         </w:tc>
         <w:tc>
           <w:tcPr>
-            <w:tcW w:w="2924" w:type="dxa"/>
+            <w:tcW w:w="2294" w:type="dxa"/>
             <w:vAlign w:val="center"/>
           </w:tcPr>
           <w:p>
@@ -347,9 +538,6 @@
             <w:pPr>
               <w:jc w:val="center"/>
             </w:pPr>
-            <w:r>
-              <w:t>{signature}</w:t>
-            </w:r>
           </w:p>
           <w:p>
             <w:pPr>
@@ -361,7 +549,7 @@
               <w:jc w:val="center"/>
             </w:pPr>
             <w:r>
-              <w:t>{name}</w:t>
+              <w:t>( {{ name }} )</w:t>
             </w:r>
           </w:p>
         </w:tc>
@@ -552,6 +740,264 @@
     </w:lvl>
   </w:abstractNum>
   <w:abstractNum w:abstractNumId="9" w15:restartNumberingAfterBreak="0">
+    <w:nsid w:val="17D0304B"/>
+    <w:multiLevelType w:val="hybridMultilevel"/>
+    <w:tmpl w:val="F02C6B32"/>
+    <w:lvl w:ilvl="0" w:tplc="0409000F">
+      <w:start w:val="1"/>
+      <w:numFmt w:val="decimal"/>
+      <w:lvlText w:val="%1."/>
+      <w:lvlJc w:val="left"/>
+      <w:pPr>
+        <w:ind w:left="720" w:hanging="360"/>
+      </w:pPr>
+    </w:lvl>
+    <w:lvl w:ilvl="1" w:tplc="04090019" w:tentative="1">
+      <w:start w:val="1"/>
+      <w:numFmt w:val="lowerLetter"/>
+      <w:lvlText w:val="%2."/>
+      <w:lvlJc w:val="left"/>
+      <w:pPr>
+        <w:ind w:left="1440" w:hanging="360"/>
+      </w:pPr>
+    </w:lvl>
+    <w:lvl w:ilvl="2" w:tplc="0409001B" w:tentative="1">
+      <w:start w:val="1"/>
+      <w:numFmt w:val="lowerRoman"/>
+      <w:lvlText w:val="%3."/>
+      <w:lvlJc w:val="right"/>
+      <w:pPr>
+        <w:ind w:left="2160" w:hanging="180"/>
+      </w:pPr>
+    </w:lvl>
+    <w:lvl w:ilvl="3" w:tplc="0409000F" w:tentative="1">
+      <w:start w:val="1"/>
+      <w:numFmt w:val="decimal"/>
+      <w:lvlText w:val="%4."/>
+      <w:lvlJc w:val="left"/>
+      <w:pPr>
+        <w:ind w:left="2880" w:hanging="360"/>
+      </w:pPr>
+    </w:lvl>
+    <w:lvl w:ilvl="4" w:tplc="04090019" w:tentative="1">
+      <w:start w:val="1"/>
+      <w:numFmt w:val="lowerLetter"/>
+      <w:lvlText w:val="%5."/>
+      <w:lvlJc w:val="left"/>
+      <w:pPr>
+        <w:ind w:left="3600" w:hanging="360"/>
+      </w:pPr>
+    </w:lvl>
+    <w:lvl w:ilvl="5" w:tplc="0409001B" w:tentative="1">
+      <w:start w:val="1"/>
+      <w:numFmt w:val="lowerRoman"/>
+      <w:lvlText w:val="%6."/>
+      <w:lvlJc w:val="right"/>
+      <w:pPr>
+        <w:ind w:left="4320" w:hanging="180"/>
+      </w:pPr>
+    </w:lvl>
+    <w:lvl w:ilvl="6" w:tplc="0409000F" w:tentative="1">
+      <w:start w:val="1"/>
+      <w:numFmt w:val="decimal"/>
+      <w:lvlText w:val="%7."/>
+      <w:lvlJc w:val="left"/>
+      <w:pPr>
+        <w:ind w:left="5040" w:hanging="360"/>
+      </w:pPr>
+    </w:lvl>
+    <w:lvl w:ilvl="7" w:tplc="04090019" w:tentative="1">
+      <w:start w:val="1"/>
+      <w:numFmt w:val="lowerLetter"/>
+      <w:lvlText w:val="%8."/>
+      <w:lvlJc w:val="left"/>
+      <w:pPr>
+        <w:ind w:left="5760" w:hanging="360"/>
+      </w:pPr>
+    </w:lvl>
+    <w:lvl w:ilvl="8" w:tplc="0409001B" w:tentative="1">
+      <w:start w:val="1"/>
+      <w:numFmt w:val="lowerRoman"/>
+      <w:lvlText w:val="%9."/>
+      <w:lvlJc w:val="right"/>
+      <w:pPr>
+        <w:ind w:left="6480" w:hanging="180"/>
+      </w:pPr>
+    </w:lvl>
+  </w:abstractNum>
+  <w:abstractNum w:abstractNumId="10" w15:restartNumberingAfterBreak="0">
+    <w:nsid w:val="1B194266"/>
+    <w:multiLevelType w:val="hybridMultilevel"/>
+    <w:tmpl w:val="10806C86"/>
+    <w:lvl w:ilvl="0" w:tplc="0409000F">
+      <w:start w:val="1"/>
+      <w:numFmt w:val="decimal"/>
+      <w:lvlText w:val="%1."/>
+      <w:lvlJc w:val="left"/>
+      <w:pPr>
+        <w:ind w:left="720" w:hanging="360"/>
+      </w:pPr>
+    </w:lvl>
+    <w:lvl w:ilvl="1" w:tplc="04090019" w:tentative="1">
+      <w:start w:val="1"/>
+      <w:numFmt w:val="lowerLetter"/>
+      <w:lvlText w:val="%2."/>
+      <w:lvlJc w:val="left"/>
+      <w:pPr>
+        <w:ind w:left="1440" w:hanging="360"/>
+      </w:pPr>
+    </w:lvl>
+    <w:lvl w:ilvl="2" w:tplc="0409001B" w:tentative="1">
+      <w:start w:val="1"/>
+      <w:numFmt w:val="lowerRoman"/>
+      <w:lvlText w:val="%3."/>
+      <w:lvlJc w:val="right"/>
+      <w:pPr>
+        <w:ind w:left="2160" w:hanging="180"/>
+      </w:pPr>
+    </w:lvl>
+    <w:lvl w:ilvl="3" w:tplc="0409000F" w:tentative="1">
+      <w:start w:val="1"/>
+      <w:numFmt w:val="decimal"/>
+      <w:lvlText w:val="%4."/>
+      <w:lvlJc w:val="left"/>
+      <w:pPr>
+        <w:ind w:left="2880" w:hanging="360"/>
+      </w:pPr>
+    </w:lvl>
+    <w:lvl w:ilvl="4" w:tplc="04090019" w:tentative="1">
+      <w:start w:val="1"/>
+      <w:numFmt w:val="lowerLetter"/>
+      <w:lvlText w:val="%5."/>
+      <w:lvlJc w:val="left"/>
+      <w:pPr>
+        <w:ind w:left="3600" w:hanging="360"/>
+      </w:pPr>
+    </w:lvl>
+    <w:lvl w:ilvl="5" w:tplc="0409001B" w:tentative="1">
+      <w:start w:val="1"/>
+      <w:numFmt w:val="lowerRoman"/>
+      <w:lvlText w:val="%6."/>
+      <w:lvlJc w:val="right"/>
+      <w:pPr>
+        <w:ind w:left="4320" w:hanging="180"/>
+      </w:pPr>
+    </w:lvl>
+    <w:lvl w:ilvl="6" w:tplc="0409000F" w:tentative="1">
+      <w:start w:val="1"/>
+      <w:numFmt w:val="decimal"/>
+      <w:lvlText w:val="%7."/>
+      <w:lvlJc w:val="left"/>
+      <w:pPr>
+        <w:ind w:left="5040" w:hanging="360"/>
+      </w:pPr>
+    </w:lvl>
+    <w:lvl w:ilvl="7" w:tplc="04090019" w:tentative="1">
+      <w:start w:val="1"/>
+      <w:numFmt w:val="lowerLetter"/>
+      <w:lvlText w:val="%8."/>
+      <w:lvlJc w:val="left"/>
+      <w:pPr>
+        <w:ind w:left="5760" w:hanging="360"/>
+      </w:pPr>
+    </w:lvl>
+    <w:lvl w:ilvl="8" w:tplc="0409001B" w:tentative="1">
+      <w:start w:val="1"/>
+      <w:numFmt w:val="lowerRoman"/>
+      <w:lvlText w:val="%9."/>
+      <w:lvlJc w:val="right"/>
+      <w:pPr>
+        <w:ind w:left="6480" w:hanging="180"/>
+      </w:pPr>
+    </w:lvl>
+  </w:abstractNum>
+  <w:abstractNum w:abstractNumId="11" w15:restartNumberingAfterBreak="0">
+    <w:nsid w:val="1C517675"/>
+    <w:multiLevelType w:val="hybridMultilevel"/>
+    <w:tmpl w:val="624ED456"/>
+    <w:lvl w:ilvl="0" w:tplc="0409000F">
+      <w:start w:val="1"/>
+      <w:numFmt w:val="decimal"/>
+      <w:lvlText w:val="%1."/>
+      <w:lvlJc w:val="left"/>
+      <w:pPr>
+        <w:ind w:left="720" w:hanging="360"/>
+      </w:pPr>
+    </w:lvl>
+    <w:lvl w:ilvl="1" w:tplc="04090019" w:tentative="1">
+      <w:start w:val="1"/>
+      <w:numFmt w:val="lowerLetter"/>
+      <w:lvlText w:val="%2."/>
+      <w:lvlJc w:val="left"/>
+      <w:pPr>
+        <w:ind w:left="1440" w:hanging="360"/>
+      </w:pPr>
+    </w:lvl>
+    <w:lvl w:ilvl="2" w:tplc="0409001B" w:tentative="1">
+      <w:start w:val="1"/>
+      <w:numFmt w:val="lowerRoman"/>
+      <w:lvlText w:val="%3."/>
+      <w:lvlJc w:val="right"/>
+      <w:pPr>
+        <w:ind w:left="2160" w:hanging="180"/>
+      </w:pPr>
+    </w:lvl>
+    <w:lvl w:ilvl="3" w:tplc="0409000F" w:tentative="1">
+      <w:start w:val="1"/>
+      <w:numFmt w:val="decimal"/>
+      <w:lvlText w:val="%4."/>
+      <w:lvlJc w:val="left"/>
+      <w:pPr>
+        <w:ind w:left="2880" w:hanging="360"/>
+      </w:pPr>
+    </w:lvl>
+    <w:lvl w:ilvl="4" w:tplc="04090019" w:tentative="1">
+      <w:start w:val="1"/>
+      <w:numFmt w:val="lowerLetter"/>
+      <w:lvlText w:val="%5."/>
+      <w:lvlJc w:val="left"/>
+      <w:pPr>
+        <w:ind w:left="3600" w:hanging="360"/>
+      </w:pPr>
+    </w:lvl>
+    <w:lvl w:ilvl="5" w:tplc="0409001B" w:tentative="1">
+      <w:start w:val="1"/>
+      <w:numFmt w:val="lowerRoman"/>
+      <w:lvlText w:val="%6."/>
+      <w:lvlJc w:val="right"/>
+      <w:pPr>
+        <w:ind w:left="4320" w:hanging="180"/>
+      </w:pPr>
+    </w:lvl>
+    <w:lvl w:ilvl="6" w:tplc="0409000F" w:tentative="1">
+      <w:start w:val="1"/>
+      <w:numFmt w:val="decimal"/>
+      <w:lvlText w:val="%7."/>
+      <w:lvlJc w:val="left"/>
+      <w:pPr>
+        <w:ind w:left="5040" w:hanging="360"/>
+      </w:pPr>
+    </w:lvl>
+    <w:lvl w:ilvl="7" w:tplc="04090019" w:tentative="1">
+      <w:start w:val="1"/>
+      <w:numFmt w:val="lowerLetter"/>
+      <w:lvlText w:val="%8."/>
+      <w:lvlJc w:val="left"/>
+      <w:pPr>
+        <w:ind w:left="5760" w:hanging="360"/>
+      </w:pPr>
+    </w:lvl>
+    <w:lvl w:ilvl="8" w:tplc="0409001B" w:tentative="1">
+      <w:start w:val="1"/>
+      <w:numFmt w:val="lowerRoman"/>
+      <w:lvlText w:val="%9."/>
+      <w:lvlJc w:val="right"/>
+      <w:pPr>
+        <w:ind w:left="6480" w:hanging="180"/>
+      </w:pPr>
+    </w:lvl>
+  </w:abstractNum>
+  <w:abstractNum w:abstractNumId="12" w15:restartNumberingAfterBreak="0">
     <w:nsid w:val="1E2E0A7F"/>
     <w:multiLevelType w:val="hybridMultilevel"/>
     <w:tmpl w:val="9DA8C5D0"/>
@@ -664,7 +1110,7 @@
       </w:rPr>
     </w:lvl>
   </w:abstractNum>
-  <w:abstractNum w:abstractNumId="10" w15:restartNumberingAfterBreak="0">
+  <w:abstractNum w:abstractNumId="13" w15:restartNumberingAfterBreak="0">
     <w:nsid w:val="3E2267C3"/>
     <w:multiLevelType w:val="hybridMultilevel"/>
     <w:tmpl w:val="E1D074FA"/>
@@ -778,9 +1224,18 @@
     <w:abstractNumId w:val="0"/>
   </w:num>
   <w:num w:numId="10" w16cid:durableId="1415393977">
+    <w:abstractNumId w:val="12"/>
+  </w:num>
+  <w:num w:numId="11" w16cid:durableId="1102260901">
+    <w:abstractNumId w:val="13"/>
+  </w:num>
+  <w:num w:numId="12" w16cid:durableId="1555777517">
+    <w:abstractNumId w:val="11"/>
+  </w:num>
+  <w:num w:numId="13" w16cid:durableId="1601907174">
     <w:abstractNumId w:val="9"/>
   </w:num>
-  <w:num w:numId="11" w16cid:durableId="1102260901">
+  <w:num w:numId="14" w16cid:durableId="924801357">
     <w:abstractNumId w:val="10"/>
   </w:num>
 </w:numbering>
@@ -1398,7 +1853,6 @@
   <w:style w:type="character" w:default="1" w:styleId="DefaultParagraphFont">
     <w:name w:val="Default Paragraph Font"/>
     <w:uiPriority w:val="1"/>
-    <w:semiHidden/>
     <w:unhideWhenUsed/>
   </w:style>
   <w:style w:type="table" w:default="1" w:styleId="TableNormal">

</xml_diff>

<commit_message>
feat: add signature upload functionality for application letters
</commit_message>
<xml_diff>
--- a/backend/application_letter_templates/template_001.docx
+++ b/backend/application_letter_templates/template_001.docx
@@ -489,7 +489,7 @@
     <w:tbl>
       <w:tblPr>
         <w:tblStyle w:val="TableGrid"/>
-        <w:tblW w:w="0" w:type="auto"/>
+        <w:tblW w:w="5000" w:type="pct"/>
         <w:tblBorders>
           <w:top w:val="none" w:sz="0" w:space="0" w:color="auto"/>
           <w:left w:val="none" w:sz="0" w:space="0" w:color="auto"/>
@@ -498,16 +498,17 @@
           <w:insideH w:val="none" w:sz="0" w:space="0" w:color="auto"/>
           <w:insideV w:val="none" w:sz="0" w:space="0" w:color="auto"/>
         </w:tblBorders>
+        <w:tblLayout w:type="fixed"/>
         <w:tblLook w:val="04A0" w:firstRow="1" w:lastRow="0" w:firstColumn="1" w:lastColumn="0" w:noHBand="0" w:noVBand="1"/>
       </w:tblPr>
       <w:tblGrid>
-        <w:gridCol w:w="6948"/>
-        <w:gridCol w:w="2294"/>
+        <w:gridCol w:w="6497"/>
+        <w:gridCol w:w="2745"/>
       </w:tblGrid>
       <w:tr>
         <w:tc>
           <w:tcPr>
-            <w:tcW w:w="6948" w:type="dxa"/>
+            <w:tcW w:w="3515" w:type="pct"/>
             <w:vAlign w:val="center"/>
           </w:tcPr>
           <w:p>
@@ -518,7 +519,7 @@
         </w:tc>
         <w:tc>
           <w:tcPr>
-            <w:tcW w:w="2294" w:type="dxa"/>
+            <w:tcW w:w="1485" w:type="pct"/>
             <w:vAlign w:val="center"/>
           </w:tcPr>
           <w:p>
@@ -533,16 +534,64 @@
             <w:pPr>
               <w:jc w:val="center"/>
             </w:pPr>
+            <w:r>
+              <w:t>{{IF signature_path}}</w:t>
+            </w:r>
           </w:p>
           <w:p>
             <w:pPr>
               <w:jc w:val="center"/>
             </w:pPr>
+            <w:r>
+              <w:t xml:space="preserve">  {{IMAGE signatureImage(signature_path)}}</w:t>
+            </w:r>
           </w:p>
           <w:p>
             <w:pPr>
               <w:jc w:val="center"/>
             </w:pPr>
+            <w:r>
+              <w:t>{{</w:t>
+            </w:r>
+            <w:r>
+              <w:t>END</w:t>
+            </w:r>
+            <w:r>
+              <w:t>-</w:t>
+            </w:r>
+            <w:r>
+              <w:t>IF}}</w:t>
+            </w:r>
+          </w:p>
+          <w:p>
+            <w:pPr>
+              <w:jc w:val="center"/>
+            </w:pPr>
+            <w:r>
+              <w:t xml:space="preserve">{{IF </w:t>
+            </w:r>
+            <w:r>
+              <w:t>!</w:t>
+            </w:r>
+            <w:r>
+              <w:t>signature_path}}</w:t>
+            </w:r>
+          </w:p>
+          <w:p>
+            <w:pPr>
+              <w:jc w:val="center"/>
+            </w:pPr>
+            <w:r>
+              <w:t xml:space="preserve">  {{signature_fallback}}</w:t>
+            </w:r>
+          </w:p>
+          <w:p>
+            <w:pPr>
+              <w:jc w:val="center"/>
+            </w:pPr>
+            <w:r>
+              <w:t>{{END-IF}}</w:t>
+            </w:r>
           </w:p>
           <w:p>
             <w:pPr>
@@ -1853,6 +1902,7 @@
   <w:style w:type="character" w:default="1" w:styleId="DefaultParagraphFont">
     <w:name w:val="Default Paragraph Font"/>
     <w:uiPriority w:val="1"/>
+    <w:semiHidden/>
     <w:unhideWhenUsed/>
   </w:style>
   <w:style w:type="table" w:default="1" w:styleId="TableNormal">

</xml_diff>